<commit_message>
Complete agricultural ML system with prediction tools
</commit_message>
<xml_diff>
--- a/Documentation/Project_Documentation.docx
+++ b/Documentation/Project_Documentation.docx
@@ -34,9 +34,68 @@
         </w:r>
       </w:hyperlink>
     </w:p>
-    <w:p/>
+    <w:p>
+      <w:proofErr w:type="spellStart"/>
+      <w:r>
+        <w:t>Joblib</w:t>
+      </w:r>
+      <w:proofErr w:type="spellEnd"/>
+      <w:r>
+        <w:t xml:space="preserve">- </w:t>
+      </w:r>
+      <w:hyperlink r:id="rId9" w:history="1">
+        <w:r>
+          <w:rPr>
+            <w:rStyle w:val="Hyperlink"/>
+          </w:rPr>
+          <w:t xml:space="preserve">Save and Load Machine Learning Models with </w:t>
+        </w:r>
+        <w:proofErr w:type="spellStart"/>
+        <w:r>
+          <w:rPr>
+            <w:rStyle w:val="Hyperlink"/>
+          </w:rPr>
+          <w:t>joblib</w:t>
+        </w:r>
+        <w:proofErr w:type="spellEnd"/>
+        <w:r>
+          <w:rPr>
+            <w:rStyle w:val="Hyperlink"/>
+          </w:rPr>
+          <w:t xml:space="preserve"> in Python - </w:t>
+        </w:r>
+        <w:proofErr w:type="spellStart"/>
+        <w:r>
+          <w:rPr>
+            <w:rStyle w:val="Hyperlink"/>
+          </w:rPr>
+          <w:t>KNeighborsClassifier</w:t>
+        </w:r>
+        <w:proofErr w:type="spellEnd"/>
+        <w:r>
+          <w:rPr>
+            <w:rStyle w:val="Hyperlink"/>
+          </w:rPr>
+          <w:t xml:space="preserve"> | by </w:t>
+        </w:r>
+        <w:proofErr w:type="spellStart"/>
+        <w:r>
+          <w:rPr>
+            <w:rStyle w:val="Hyperlink"/>
+          </w:rPr>
+          <w:t>Sidakmenyadik</w:t>
+        </w:r>
+        <w:proofErr w:type="spellEnd"/>
+        <w:r>
+          <w:rPr>
+            <w:rStyle w:val="Hyperlink"/>
+          </w:rPr>
+          <w:t xml:space="preserve"> | Medium</w:t>
+        </w:r>
+      </w:hyperlink>
+    </w:p>
     <w:sectPr>
-      <w:headerReference w:type="default" r:id="rId9"/>
+      <w:headerReference w:type="default" r:id="rId10"/>
       <w:pgSz w:w="11906" w:h="16838"/>
       <w:pgMar w:top="1440" w:right="1440" w:bottom="1440" w:left="1440" w:header="708" w:footer="708" w:gutter="0"/>
       <w:cols w:space="708"/>

</xml_diff>